<commit_message>
vip s2 202526 details
</commit_message>
<xml_diff>
--- a/docs/questions/qs-introtodataanalysis.docx
+++ b/docs/questions/qs-introtodataanalysis.docx
@@ -160,7 +160,7 @@
         <w:pStyle w:val="BodyText"/>
       </w:pPr>
       <w:r>
-        <w:t xml:space="preserve">1.1 Find the mean of this data set.</w:t>
+        <w:t xml:space="preserve">1.1. Find the mean of this data set.</w:t>
       </w:r>
     </w:p>
     <w:p>
@@ -168,7 +168,7 @@
         <w:pStyle w:val="BodyText"/>
       </w:pPr>
       <w:r>
-        <w:t xml:space="preserve">1.2 Find the median of this data set.</w:t>
+        <w:t xml:space="preserve">1.2. Find the median of this data set.</w:t>
       </w:r>
     </w:p>
     <w:p>
@@ -176,7 +176,7 @@
         <w:pStyle w:val="BodyText"/>
       </w:pPr>
       <w:r>
-        <w:t xml:space="preserve">1.3 Why would it be important to find the median of this data set, instead of only finding the mean?</w:t>
+        <w:t xml:space="preserve">1.3. Why would it be important to find the median of this data set, instead of only finding the mean?</w:t>
       </w:r>
     </w:p>
     <w:p>
@@ -184,7 +184,7 @@
         <w:pStyle w:val="BodyText"/>
       </w:pPr>
       <w:r>
-        <w:t xml:space="preserve">1.4 Why would it not be important to find the mode of this data set?</w:t>
+        <w:t xml:space="preserve">1.4. Why would it not be important to find the mode of this data set?</w:t>
       </w:r>
     </w:p>
     <w:p>
@@ -192,7 +192,7 @@
         <w:pStyle w:val="BodyText"/>
       </w:pPr>
       <w:r>
-        <w:t xml:space="preserve">1.5 Can you think of any potential reasons for the existence of the outlier?</w:t>
+        <w:t xml:space="preserve">1.5. Can you think of any potential reasons for the existence of the outlier?</w:t>
       </w:r>
     </w:p>
     <w:bookmarkEnd w:id="21"/>
@@ -218,7 +218,7 @@
         <w:pStyle w:val="BodyText"/>
       </w:pPr>
       <w:r>
-        <w:t xml:space="preserve">2.1</w:t>
+        <w:t xml:space="preserve">2.1.</w:t>
       </w:r>
       <w:r>
         <w:t xml:space="preserve"> </w:t>
@@ -318,7 +318,7 @@
         <w:pStyle w:val="BodyText"/>
       </w:pPr>
       <w:r>
-        <w:t xml:space="preserve">2.2</w:t>
+        <w:t xml:space="preserve">2.2.</w:t>
       </w:r>
       <w:r>
         <w:t xml:space="preserve"> </w:t>
@@ -373,7 +373,7 @@
         <w:pStyle w:val="BodyText"/>
       </w:pPr>
       <w:r>
-        <w:t xml:space="preserve">2.3</w:t>
+        <w:t xml:space="preserve">2.3.</w:t>
       </w:r>
       <w:r>
         <w:t xml:space="preserve"> </w:t>
@@ -509,7 +509,7 @@
         <w:pStyle w:val="BodyText"/>
       </w:pPr>
       <w:r>
-        <w:t xml:space="preserve">3.1 A business wants to visualize how the budget allocations breakdown of each department compares to the totality of the budget.</w:t>
+        <w:t xml:space="preserve">3.1. A business wants to visualize how the budget allocations breakdown of each department compares to the totality of the budget.</w:t>
       </w:r>
     </w:p>
     <w:p>
@@ -517,7 +517,7 @@
         <w:pStyle w:val="BodyText"/>
       </w:pPr>
       <w:r>
-        <w:t xml:space="preserve">3.2 A florist wants to visualize the distribution of flower stem lengths.</w:t>
+        <w:t xml:space="preserve">3.2. A florist wants to visualize the distribution of flower stem lengths.</w:t>
       </w:r>
     </w:p>
     <w:p>
@@ -525,7 +525,7 @@
         <w:pStyle w:val="BodyText"/>
       </w:pPr>
       <w:r>
-        <w:t xml:space="preserve">3.3 A teacher wants to visualize their students’ exam scores against the number of hours they studied.</w:t>
+        <w:t xml:space="preserve">3.3. A teacher wants to visualize their students’ exam scores against the number of hours they studied.</w:t>
       </w:r>
     </w:p>
     <w:p>
@@ -533,7 +533,7 @@
         <w:pStyle w:val="BodyText"/>
       </w:pPr>
       <w:r>
-        <w:t xml:space="preserve">3.4 A bakery wants to visualize the trends in its chocolate bread sales revenue over time.</w:t>
+        <w:t xml:space="preserve">3.4. A bakery wants to visualize the trends in its chocolate bread sales revenue over time.</w:t>
       </w:r>
     </w:p>
     <w:bookmarkEnd w:id="23"/>
@@ -559,7 +559,7 @@
         <w:pStyle w:val="BodyText"/>
       </w:pPr>
       <w:r>
-        <w:t xml:space="preserve">4.1 A researcher wants to test whether there is a relationship between cholestrol levels and heart disease risk.</w:t>
+        <w:t xml:space="preserve">4.1. A researcher wants to test whether there is a relationship between cholestrol levels and heart disease risk.</w:t>
       </w:r>
     </w:p>
     <w:p>
@@ -567,7 +567,7 @@
         <w:pStyle w:val="BodyText"/>
       </w:pPr>
       <w:r>
-        <w:t xml:space="preserve">4.2 A researcher wants to model the relationship between cholestrol levels and heart disease risk in terms of a linear function.</w:t>
+        <w:t xml:space="preserve">4.2. A researcher wants to model the relationship between cholestrol levels and heart disease risk in terms of a linear function.</w:t>
       </w:r>
     </w:p>
     <w:p>
@@ -575,7 +575,7 @@
         <w:pStyle w:val="BodyText"/>
       </w:pPr>
       <w:r>
-        <w:t xml:space="preserve">4.3 You flip a coin three times. Each flip has a 0.5 chance of the coin landing on</w:t>
+        <w:t xml:space="preserve">4.3. You flip a coin three times. Each flip has a 0.5 chance of the coin landing on</w:t>
       </w:r>
       <w:r>
         <w:t xml:space="preserve"> </w:t>
@@ -604,7 +604,7 @@
         <w:pStyle w:val="BodyText"/>
       </w:pPr>
       <w:r>
-        <w:t xml:space="preserve">4.4 A biologist collects a random sample of 100 birds and calculates their mean wingspan. They want to find a range of values in which the mean wingspan of all birds lies, with 90% confidence.</w:t>
+        <w:t xml:space="preserve">4.4. A biologist collects a random sample of 100 birds and calculates their mean wingspan. They want to find a range of values in which the mean wingspan of all birds lies, with 90% confidence.</w:t>
       </w:r>
     </w:p>
     <w:p>

</xml_diff>